<commit_message>
bugs fix & updated Report
</commit_message>
<xml_diff>
--- a/Report.docx
+++ b/Report.docx
@@ -1365,7 +1365,23 @@
           <w:sz w:val="26"/>
           <w:szCs w:val="26"/>
         </w:rPr>
-        <w:t xml:space="preserve"> is the first RPC. It’s an implementation of unary RPC. The </w:t>
+        <w:t xml:space="preserve"> is the first RPC. </w:t>
+      </w:r>
+      <w:proofErr w:type="gramStart"/>
+      <w:r>
+        <w:rPr>
+          <w:sz w:val="26"/>
+          <w:szCs w:val="26"/>
+        </w:rPr>
+        <w:t>It’s</w:t>
+      </w:r>
+      <w:proofErr w:type="gramEnd"/>
+      <w:r>
+        <w:rPr>
+          <w:sz w:val="26"/>
+          <w:szCs w:val="26"/>
+        </w:rPr>
+        <w:t xml:space="preserve"> an implementation of unary RPC. The </w:t>
       </w:r>
       <w:proofErr w:type="spellStart"/>
       <w:r>
@@ -1879,7 +1895,23 @@
           <w:sz w:val="26"/>
           <w:szCs w:val="26"/>
         </w:rPr>
-        <w:t xml:space="preserve">is the first RPC. It’s an implementation of unary RPC. The </w:t>
+        <w:t xml:space="preserve">is the first RPC. </w:t>
+      </w:r>
+      <w:proofErr w:type="gramStart"/>
+      <w:r>
+        <w:rPr>
+          <w:sz w:val="26"/>
+          <w:szCs w:val="26"/>
+        </w:rPr>
+        <w:t>It’s</w:t>
+      </w:r>
+      <w:proofErr w:type="gramEnd"/>
+      <w:r>
+        <w:rPr>
+          <w:sz w:val="26"/>
+          <w:szCs w:val="26"/>
+        </w:rPr>
+        <w:t xml:space="preserve"> an implementation of unary RPC. The </w:t>
       </w:r>
       <w:proofErr w:type="spellStart"/>
       <w:r>
@@ -2072,7 +2104,23 @@
           <w:sz w:val="26"/>
           <w:szCs w:val="26"/>
         </w:rPr>
-        <w:t xml:space="preserve"> is the second RPC. It’s an implementation of Server</w:t>
+        <w:t xml:space="preserve"> is the second RPC. </w:t>
+      </w:r>
+      <w:proofErr w:type="gramStart"/>
+      <w:r>
+        <w:rPr>
+          <w:sz w:val="26"/>
+          <w:szCs w:val="26"/>
+        </w:rPr>
+        <w:t>It’s</w:t>
+      </w:r>
+      <w:proofErr w:type="gramEnd"/>
+      <w:r>
+        <w:rPr>
+          <w:sz w:val="26"/>
+          <w:szCs w:val="26"/>
+        </w:rPr>
+        <w:t xml:space="preserve"> an implementation of Server</w:t>
       </w:r>
       <w:r>
         <w:rPr>
@@ -2328,6 +2376,7 @@
         </w:rPr>
         <w:t xml:space="preserve">is the third RPC. </w:t>
       </w:r>
+      <w:proofErr w:type="gramStart"/>
       <w:r>
         <w:rPr>
           <w:sz w:val="26"/>
@@ -2335,6 +2384,7 @@
         </w:rPr>
         <w:t>It’s</w:t>
       </w:r>
+      <w:proofErr w:type="gramEnd"/>
       <w:r>
         <w:rPr>
           <w:sz w:val="26"/>
@@ -2679,7 +2729,23 @@
           <w:sz w:val="26"/>
           <w:szCs w:val="26"/>
         </w:rPr>
-        <w:t xml:space="preserve">is the first RPC. It’s an implementation of unary RPC. The </w:t>
+        <w:t xml:space="preserve">is the first RPC. </w:t>
+      </w:r>
+      <w:proofErr w:type="gramStart"/>
+      <w:r>
+        <w:rPr>
+          <w:sz w:val="26"/>
+          <w:szCs w:val="26"/>
+        </w:rPr>
+        <w:t>It’s</w:t>
+      </w:r>
+      <w:proofErr w:type="gramEnd"/>
+      <w:r>
+        <w:rPr>
+          <w:sz w:val="26"/>
+          <w:szCs w:val="26"/>
+        </w:rPr>
+        <w:t xml:space="preserve"> an implementation of unary RPC. The </w:t>
       </w:r>
       <w:proofErr w:type="spellStart"/>
       <w:r>
@@ -2873,7 +2939,23 @@
           <w:sz w:val="26"/>
           <w:szCs w:val="26"/>
         </w:rPr>
-        <w:t xml:space="preserve"> is the second RPC. It’s an implementation of Server</w:t>
+        <w:t xml:space="preserve"> is the second RPC. </w:t>
+      </w:r>
+      <w:proofErr w:type="gramStart"/>
+      <w:r>
+        <w:rPr>
+          <w:sz w:val="26"/>
+          <w:szCs w:val="26"/>
+        </w:rPr>
+        <w:t>It’s</w:t>
+      </w:r>
+      <w:proofErr w:type="gramEnd"/>
+      <w:r>
+        <w:rPr>
+          <w:sz w:val="26"/>
+          <w:szCs w:val="26"/>
+        </w:rPr>
+        <w:t xml:space="preserve"> an implementation of Server</w:t>
       </w:r>
       <w:r>
         <w:rPr>
@@ -2913,6 +2995,7 @@
         <w:t>”, which has variable:- ‘</w:t>
       </w:r>
       <w:proofErr w:type="spellStart"/>
+      <w:proofErr w:type="gramStart"/>
       <w:r>
         <w:rPr>
           <w:sz w:val="26"/>
@@ -2927,6 +3010,7 @@
         </w:rPr>
         <w:t>:</w:t>
       </w:r>
+      <w:proofErr w:type="gramEnd"/>
       <w:r>
         <w:rPr>
           <w:sz w:val="26"/>
@@ -3152,7 +3236,23 @@
           <w:sz w:val="26"/>
           <w:szCs w:val="26"/>
         </w:rPr>
-        <w:t xml:space="preserve"> RPC. It’s an implementation of </w:t>
+        <w:t xml:space="preserve"> RPC. </w:t>
+      </w:r>
+      <w:proofErr w:type="gramStart"/>
+      <w:r>
+        <w:rPr>
+          <w:sz w:val="26"/>
+          <w:szCs w:val="26"/>
+        </w:rPr>
+        <w:t>It’s</w:t>
+      </w:r>
+      <w:proofErr w:type="gramEnd"/>
+      <w:r>
+        <w:rPr>
+          <w:sz w:val="26"/>
+          <w:szCs w:val="26"/>
+        </w:rPr>
+        <w:t xml:space="preserve"> an implementation of </w:t>
       </w:r>
       <w:r>
         <w:rPr>
@@ -3640,8 +3740,71 @@
           <w:sz w:val="26"/>
           <w:szCs w:val="26"/>
         </w:rPr>
-        <w:t xml:space="preserve"> As the repository is private so no one can access it except me.</w:t>
-      </w:r>
+        <w:t xml:space="preserve"> As the repository is private so no one can access it except </w:t>
+      </w:r>
+      <w:r>
+        <w:rPr>
+          <w:sz w:val="26"/>
+          <w:szCs w:val="26"/>
+        </w:rPr>
+        <w:t>me, but I have sent an access invitation to my professor (</w:t>
+      </w:r>
+      <w:proofErr w:type="spellStart"/>
+      <w:r>
+        <w:rPr>
+          <w:rFonts w:ascii="Georgia" w:hAnsi="Georgia"/>
+          <w:b/>
+          <w:bCs/>
+          <w:color w:val="373A3C"/>
+          <w:shd w:val="clear" w:color="auto" w:fill="FFFFFF"/>
+        </w:rPr>
+        <w:t>thanos-staikopoulos</w:t>
+      </w:r>
+      <w:proofErr w:type="spellEnd"/>
+      <w:r>
+        <w:rPr>
+          <w:sz w:val="26"/>
+          <w:szCs w:val="26"/>
+        </w:rPr>
+        <w:t>).</w:t>
+      </w:r>
+    </w:p>
+    <w:p>
+      <w:pPr>
+        <w:spacing w:line="276" w:lineRule="auto"/>
+        <w:jc w:val="both"/>
+        <w:rPr>
+          <w:sz w:val="26"/>
+          <w:szCs w:val="26"/>
+        </w:rPr>
+      </w:pPr>
+      <w:r>
+        <w:rPr>
+          <w:sz w:val="26"/>
+          <w:szCs w:val="26"/>
+        </w:rPr>
+        <w:t xml:space="preserve">Here is the link: </w:t>
+      </w:r>
+      <w:hyperlink r:id="rId6" w:history="1">
+        <w:r>
+          <w:rPr>
+            <w:rStyle w:val="Hyperlink"/>
+            <w:sz w:val="26"/>
+            <w:szCs w:val="26"/>
+          </w:rPr>
+          <w:t>https://github.com/abubakarnci/SmartBuilding</w:t>
+        </w:r>
+      </w:hyperlink>
+    </w:p>
+    <w:p>
+      <w:pPr>
+        <w:spacing w:line="276" w:lineRule="auto"/>
+        <w:jc w:val="both"/>
+        <w:rPr>
+          <w:sz w:val="26"/>
+          <w:szCs w:val="26"/>
+        </w:rPr>
+      </w:pPr>
     </w:p>
     <w:p/>
     <w:sectPr>
@@ -4383,6 +4546,18 @@
       <w:ind w:left="220"/>
     </w:pPr>
   </w:style>
+  <w:style w:type="character" w:styleId="UnresolvedMention">
+    <w:name w:val="Unresolved Mention"/>
+    <w:basedOn w:val="DefaultParagraphFont"/>
+    <w:uiPriority w:val="99"/>
+    <w:semiHidden/>
+    <w:unhideWhenUsed/>
+    <w:rsid w:val="004A2AAF"/>
+    <w:rPr>
+      <w:color w:val="605E5C"/>
+      <w:shd w:val="clear" w:color="auto" w:fill="E1DFDD"/>
+    </w:rPr>
+  </w:style>
 </w:styles>
 </file>
 

</xml_diff>